<commit_message>
getting rid of duplicate actions
</commit_message>
<xml_diff>
--- a/writing/Methods.docx
+++ b/writing/Methods.docx
@@ -84,9 +84,6 @@
         </w:numPr>
       </w:pPr>
       <w:r>
-        <w:t xml:space="preserve"> </w:t>
-      </w:r>
-      <w:r>
         <w:t>Intersected with country polygon</w:t>
       </w:r>
     </w:p>
@@ -194,6 +191,11 @@
       <w:r>
         <w:t>Point files combined and buffered based on their reported area</w:t>
       </w:r>
+      <w:r>
+        <w:t xml:space="preserve"> (convert from km to m)</w:t>
+      </w:r>
+      <w:bookmarkStart w:id="0" w:name="_GoBack"/>
+      <w:bookmarkEnd w:id="0"/>
     </w:p>
     <w:p>
       <w:pPr>
@@ -222,7 +224,24 @@
         <w:t xml:space="preserve"> (</w:t>
       </w:r>
       <w:r>
-        <w:t>INT_CRIT == "Not Applicable"</w:t>
+        <w:t xml:space="preserve">INT_CRIT </w:t>
+      </w:r>
+      <w:r>
+        <w:t>%in%</w:t>
+      </w:r>
+      <w:r>
+        <w:t xml:space="preserve"> </w:t>
+      </w:r>
+      <w:proofErr w:type="gramStart"/>
+      <w:r>
+        <w:t>c(</w:t>
+      </w:r>
+      <w:proofErr w:type="gramEnd"/>
+      <w:r>
+        <w:t>"Not Applicable"</w:t>
+      </w:r>
+      <w:r>
+        <w:t>, “Not Reported”</w:t>
       </w:r>
       <w:r>
         <w:t>)</w:t>
@@ -231,21 +250,10 @@
         <w:t xml:space="preserve">, sites with a status of “Proposed” or “Not Reported” </w:t>
       </w:r>
       <w:r>
-        <w:t xml:space="preserve">(STATUS </w:t>
-      </w:r>
-      <w:proofErr w:type="gramStart"/>
-      <w:r>
-        <w:t>%!in</w:t>
-      </w:r>
-      <w:proofErr w:type="gramEnd"/>
-      <w:r>
-        <w:t>% c(“Proposed”, “Not Reported”))</w:t>
-      </w:r>
-    </w:p>
-    <w:p>
-      <w:bookmarkStart w:id="0" w:name="_GoBack"/>
-      <w:bookmarkEnd w:id="0"/>
-    </w:p>
+        <w:t>(STATUS %!in% c(“Proposed”, “Not Reported”))</w:t>
+      </w:r>
+    </w:p>
+    <w:p/>
     <w:p>
       <w:pPr>
         <w:rPr>

</xml_diff>

<commit_message>
running KBA_PA for all
</commit_message>
<xml_diff>
--- a/writing/Methods.docx
+++ b/writing/Methods.docx
@@ -15,257 +15,916 @@
         <w:t xml:space="preserve">Methods </w:t>
       </w:r>
     </w:p>
-    <w:p/>
     <w:p>
-      <w:pPr>
-        <w:rPr>
-          <w:b/>
-        </w:rPr>
-      </w:pPr>
-      <w:r>
-        <w:rPr>
-          <w:b/>
-        </w:rPr>
-        <w:t xml:space="preserve">Datasets </w:t>
-      </w:r>
-    </w:p>
-    <w:p/>
-    <w:p>
-      <w:r>
-        <w:t>G</w:t>
-      </w:r>
-      <w:r>
-        <w:t xml:space="preserve">lobal Mountain Biodiversity Assessment </w:t>
-      </w:r>
-      <w:r>
-        <w:t xml:space="preserve">Mountain Inventory 2.0 </w:t>
-      </w:r>
-      <w:r>
-        <w:t>(2020)</w:t>
-      </w:r>
-    </w:p>
-    <w:p>
-      <w:pPr>
-        <w:pStyle w:val="ListParagraph"/>
-        <w:numPr>
-          <w:ilvl w:val="0"/>
-          <w:numId w:val="2"/>
-        </w:numPr>
-      </w:pPr>
-      <w:r>
-        <w:t>Highly resolved inventory of mountains globally</w:t>
-      </w:r>
-    </w:p>
-    <w:p>
-      <w:pPr>
-        <w:rPr>
-          <w:rFonts w:ascii="Times New Roman" w:eastAsia="Times New Roman" w:hAnsi="Times New Roman" w:cs="Times New Roman"/>
-        </w:rPr>
-      </w:pPr>
-      <w:r>
-        <w:t>Preparation</w:t>
-      </w:r>
-      <w:r>
-        <w:t xml:space="preserve"> (Python create_clipped_&amp;_intersections.py)</w:t>
-      </w:r>
-      <w:r>
-        <w:rPr>
-          <w:rFonts w:ascii="Times New Roman" w:eastAsia="Times New Roman" w:hAnsi="Times New Roman" w:cs="Times New Roman"/>
-        </w:rPr>
-        <w:t>:</w:t>
-      </w:r>
-    </w:p>
-    <w:p>
-      <w:pPr>
-        <w:pStyle w:val="ListParagraph"/>
-        <w:numPr>
-          <w:ilvl w:val="1"/>
-          <w:numId w:val="2"/>
-        </w:numPr>
-      </w:pPr>
-      <w:r>
-        <w:t>Intersected with country polygon</w:t>
-      </w:r>
-    </w:p>
-    <w:p>
-      <w:pPr>
-        <w:pStyle w:val="ListParagraph"/>
-        <w:numPr>
-          <w:ilvl w:val="1"/>
-          <w:numId w:val="2"/>
-        </w:numPr>
-      </w:pPr>
-      <w:r>
-        <w:t>Intersected with KBA dataset below</w:t>
-      </w:r>
-    </w:p>
-    <w:p/>
-    <w:p>
-      <w:r>
-        <w:t>K</w:t>
-      </w:r>
-      <w:r>
-        <w:t xml:space="preserve">ey Biodiversity Areas (2020) </w:t>
-      </w:r>
-    </w:p>
-    <w:p>
-      <w:pPr>
-        <w:pStyle w:val="ListParagraph"/>
-        <w:numPr>
-          <w:ilvl w:val="0"/>
-          <w:numId w:val="2"/>
-        </w:numPr>
-      </w:pPr>
-      <w:r>
-        <w:t xml:space="preserve">Mapping of important biodiversity areas globally </w:t>
-      </w:r>
-    </w:p>
-    <w:p>
-      <w:pPr>
-        <w:pStyle w:val="ListParagraph"/>
-        <w:numPr>
-          <w:ilvl w:val="0"/>
-          <w:numId w:val="2"/>
-        </w:numPr>
-      </w:pPr>
-      <w:r>
-        <w:t>Preparation:</w:t>
-      </w:r>
-    </w:p>
-    <w:p>
-      <w:pPr>
-        <w:pStyle w:val="ListParagraph"/>
-        <w:numPr>
-          <w:ilvl w:val="1"/>
-          <w:numId w:val="2"/>
-        </w:numPr>
-      </w:pPr>
-      <w:r>
-        <w:t>None</w:t>
-      </w:r>
-    </w:p>
-    <w:p/>
-    <w:p>
-      <w:r>
-        <w:t xml:space="preserve">World Database on Protected Areas (June 2021) </w:t>
-      </w:r>
-    </w:p>
-    <w:p>
-      <w:pPr>
-        <w:pStyle w:val="ListParagraph"/>
-        <w:numPr>
-          <w:ilvl w:val="0"/>
-          <w:numId w:val="1"/>
-        </w:numPr>
-      </w:pPr>
-      <w:r>
-        <w:t>World Database of Protected Areas</w:t>
-      </w:r>
-    </w:p>
-    <w:p>
-      <w:pPr>
-        <w:pStyle w:val="ListParagraph"/>
-        <w:numPr>
-          <w:ilvl w:val="0"/>
-          <w:numId w:val="1"/>
-        </w:numPr>
-      </w:pPr>
-      <w:r>
-        <w:t>Preparation</w:t>
-      </w:r>
-      <w:r>
-        <w:t xml:space="preserve"> (Python wdpa_cleaning.py)</w:t>
-      </w:r>
-      <w:r>
-        <w:t xml:space="preserve">: </w:t>
-      </w:r>
-    </w:p>
-    <w:p>
-      <w:pPr>
-        <w:pStyle w:val="ListParagraph"/>
-        <w:numPr>
-          <w:ilvl w:val="1"/>
-          <w:numId w:val="1"/>
-        </w:numPr>
-      </w:pPr>
-      <w:r>
-        <w:t>Point files combined and buffered based on their reported area</w:t>
-      </w:r>
-      <w:r>
-        <w:t xml:space="preserve"> (convert from km to m)</w:t>
-      </w:r>
       <w:bookmarkStart w:id="0" w:name="_GoBack"/>
       <w:bookmarkEnd w:id="0"/>
     </w:p>
     <w:p>
       <w:pPr>
-        <w:pStyle w:val="ListParagraph"/>
-        <w:numPr>
-          <w:ilvl w:val="1"/>
-          <w:numId w:val="1"/>
-        </w:numPr>
-      </w:pPr>
-      <w:r>
-        <w:t>Polygon files combined together and with point files and dissolved to avoid double counting</w:t>
+        <w:rPr>
+          <w:color w:val="000000" w:themeColor="text1"/>
+        </w:rPr>
+      </w:pPr>
+      <w:r>
+        <w:t xml:space="preserve">To calculate the coverage of mountainous Key Biodiversity Areas (KBAs) by the WCMC </w:t>
+      </w:r>
+      <w:r>
+        <w:t>World D</w:t>
+      </w:r>
+      <w:r>
+        <w:t>atabase on</w:t>
+      </w:r>
+      <w:r>
+        <w:t xml:space="preserve"> P</w:t>
+      </w:r>
+      <w:r>
+        <w:t xml:space="preserve">rotected </w:t>
+      </w:r>
+      <w:r>
+        <w:t>A</w:t>
+      </w:r>
+      <w:r>
+        <w:t>reas</w:t>
+      </w:r>
+      <w:r>
+        <w:t xml:space="preserve"> (WDPA)</w:t>
+      </w:r>
+      <w:r>
+        <w:t xml:space="preserve">, we replicated the </w:t>
+      </w:r>
+      <w:r>
+        <w:t>methods in [</w:t>
+      </w:r>
+      <w:r>
+        <w:rPr>
+          <w:color w:val="FF0000"/>
+        </w:rPr>
+        <w:t>Birdlife Publication?</w:t>
+      </w:r>
+      <w:r>
+        <w:rPr>
+          <w:color w:val="000000" w:themeColor="text1"/>
+        </w:rPr>
+        <w:t>] for calculating protected area coverage. Utilizing the Global Mountain Biodiversity Assessment Mountain Inventory</w:t>
+      </w:r>
+      <w:r>
+        <w:rPr>
+          <w:color w:val="000000" w:themeColor="text1"/>
+        </w:rPr>
+        <w:t xml:space="preserve"> (GMBA)</w:t>
+      </w:r>
+      <w:r>
+        <w:rPr>
+          <w:color w:val="000000" w:themeColor="text1"/>
+        </w:rPr>
+        <w:t xml:space="preserve">, we were able to identify mountainous KBAs and perform an adjusted calculation for each mountain range and country. </w:t>
       </w:r>
     </w:p>
     <w:p>
       <w:pPr>
-        <w:pStyle w:val="ListParagraph"/>
-        <w:numPr>
-          <w:ilvl w:val="1"/>
-          <w:numId w:val="1"/>
-        </w:numPr>
-      </w:pPr>
-      <w:r>
-        <w:t>Data filtered to exclude UNESCO sites</w:t>
-      </w:r>
-      <w:r>
-        <w:t xml:space="preserve"> (</w:t>
-      </w:r>
-      <w:r>
-        <w:t xml:space="preserve">INT_CRIT </w:t>
-      </w:r>
-      <w:r>
-        <w:t>%in%</w:t>
-      </w:r>
-      <w:r>
-        <w:t xml:space="preserve"> </w:t>
-      </w:r>
-      <w:proofErr w:type="gramStart"/>
-      <w:r>
-        <w:t>c(</w:t>
-      </w:r>
-      <w:proofErr w:type="gramEnd"/>
-      <w:r>
-        <w:t>"Not Applicable"</w:t>
-      </w:r>
-      <w:r>
-        <w:t>, “Not Reported”</w:t>
-      </w:r>
-      <w:r>
-        <w:t>)</w:t>
-      </w:r>
-      <w:r>
-        <w:t xml:space="preserve">, sites with a status of “Proposed” or “Not Reported” </w:t>
-      </w:r>
-      <w:r>
-        <w:t>(STATUS %!in% c(“Proposed”, “Not Reported”))</w:t>
-      </w:r>
+        <w:rPr>
+          <w:color w:val="000000" w:themeColor="text1"/>
+        </w:rPr>
+      </w:pPr>
     </w:p>
-    <w:p/>
     <w:p>
       <w:pPr>
         <w:rPr>
-          <w:b/>
-        </w:rPr>
-      </w:pPr>
-      <w:r>
-        <w:rPr>
-          <w:b/>
-        </w:rPr>
-        <w:t>Preparation</w:t>
-      </w:r>
+          <w:color w:val="000000" w:themeColor="text1"/>
+        </w:rPr>
+      </w:pPr>
+      <w:r>
+        <w:rPr>
+          <w:color w:val="000000" w:themeColor="text1"/>
+        </w:rPr>
+        <w:t xml:space="preserve">The WDPA shapefile data utilized included only polygons, sites whose status was one of </w:t>
+      </w:r>
+      <w:r>
+        <w:rPr>
+          <w:color w:val="000000" w:themeColor="text1"/>
+        </w:rPr>
+        <w:t>Adopted', 'Designated', 'Inscribed', or 'Established'</w:t>
+      </w:r>
+      <w:r>
+        <w:rPr>
+          <w:color w:val="000000" w:themeColor="text1"/>
+        </w:rPr>
+        <w:t xml:space="preserve">. Excluded from the analysis were </w:t>
+      </w:r>
+      <w:r>
+        <w:rPr>
+          <w:color w:val="000000" w:themeColor="text1"/>
+        </w:rPr>
+        <w:t>UNESCO-MAB protected areas</w:t>
+      </w:r>
+      <w:r>
+        <w:rPr>
+          <w:color w:val="000000" w:themeColor="text1"/>
+        </w:rPr>
+        <w:t>, and protected areas that were saved as points rather than polygons</w:t>
+      </w:r>
+      <w:r>
+        <w:rPr>
+          <w:color w:val="000000" w:themeColor="text1"/>
+        </w:rPr>
+        <w:t>.</w:t>
+      </w:r>
+      <w:r>
+        <w:rPr>
+          <w:color w:val="000000" w:themeColor="text1"/>
+        </w:rPr>
+        <w:t xml:space="preserve"> The dataset was cleaned following the methods in [</w:t>
+      </w:r>
+      <w:r>
+        <w:rPr>
+          <w:color w:val="FF0000"/>
+        </w:rPr>
+        <w:t>Birdlife Pub</w:t>
+      </w:r>
+      <w:r>
+        <w:rPr>
+          <w:color w:val="000000" w:themeColor="text1"/>
+        </w:rPr>
+        <w:t>], including reassignment of ISO3 codes</w:t>
+      </w:r>
+      <w:r>
+        <w:rPr>
+          <w:color w:val="000000" w:themeColor="text1"/>
+        </w:rPr>
+        <w:t xml:space="preserve"> to be consistent with KBA data</w:t>
+      </w:r>
+      <w:r>
+        <w:rPr>
+          <w:color w:val="000000" w:themeColor="text1"/>
+        </w:rPr>
+        <w:t xml:space="preserve">, and removing disputed regions. </w:t>
+      </w:r>
+    </w:p>
+    <w:p>
+      <w:pPr>
+        <w:rPr>
+          <w:color w:val="000000" w:themeColor="text1"/>
+        </w:rPr>
+      </w:pPr>
+    </w:p>
+    <w:p>
+      <w:pPr>
+        <w:rPr>
+          <w:color w:val="000000" w:themeColor="text1"/>
+        </w:rPr>
+      </w:pPr>
+      <w:r>
+        <w:rPr>
+          <w:color w:val="000000" w:themeColor="text1"/>
+        </w:rPr>
+        <w:t>Most m</w:t>
+      </w:r>
+      <w:r>
+        <w:rPr>
+          <w:color w:val="000000" w:themeColor="text1"/>
+        </w:rPr>
+        <w:t xml:space="preserve">ountainous KBAs were identified </w:t>
+      </w:r>
+      <w:r>
+        <w:rPr>
+          <w:color w:val="000000" w:themeColor="text1"/>
+        </w:rPr>
+        <w:t>with</w:t>
+      </w:r>
+      <w:r>
+        <w:rPr>
+          <w:color w:val="000000" w:themeColor="text1"/>
+        </w:rPr>
+        <w:t xml:space="preserve"> the</w:t>
+      </w:r>
+      <w:r>
+        <w:rPr>
+          <w:color w:val="000000" w:themeColor="text1"/>
+        </w:rPr>
+        <w:t xml:space="preserve"> GMBA Inventory</w:t>
+      </w:r>
+      <w:r>
+        <w:rPr>
+          <w:color w:val="000000" w:themeColor="text1"/>
+        </w:rPr>
+        <w:t xml:space="preserve">. Utilizing the ‘sf’ package in R, </w:t>
+      </w:r>
+      <w:r>
+        <w:rPr>
+          <w:color w:val="000000" w:themeColor="text1"/>
+        </w:rPr>
+        <w:t xml:space="preserve">we </w:t>
+      </w:r>
+      <w:r>
+        <w:rPr>
+          <w:color w:val="000000" w:themeColor="text1"/>
+        </w:rPr>
+        <w:t xml:space="preserve">identified any KBAs that intersected with one or more identified </w:t>
+      </w:r>
+      <w:commentRangeStart w:id="1"/>
+      <w:r>
+        <w:rPr>
+          <w:color w:val="000000" w:themeColor="text1"/>
+        </w:rPr>
+        <w:t xml:space="preserve">mountain ranges </w:t>
+      </w:r>
+      <w:commentRangeEnd w:id="1"/>
+      <w:r>
+        <w:rPr>
+          <w:rStyle w:val="CommentReference"/>
+        </w:rPr>
+        <w:commentReference w:id="1"/>
+      </w:r>
+      <w:r>
+        <w:rPr>
+          <w:color w:val="000000" w:themeColor="text1"/>
+        </w:rPr>
+        <w:t xml:space="preserve">and selected those for the analysis. For any KBA that overlapped with more than one mountain range, it was assigned to the range with the larger overlap area. In order to align with </w:t>
+      </w:r>
+      <w:r>
+        <w:rPr>
+          <w:color w:val="000000" w:themeColor="text1"/>
+        </w:rPr>
+        <w:t xml:space="preserve">previous calculation strategies, we also included and tracked any KBA that had been labeled as mountainous, but did not intersect with a GMBA polygon. </w:t>
+      </w:r>
+    </w:p>
+    <w:p>
+      <w:pPr>
+        <w:rPr>
+          <w:color w:val="000000" w:themeColor="text1"/>
+        </w:rPr>
+      </w:pPr>
+    </w:p>
+    <w:p>
+      <w:pPr>
+        <w:rPr>
+          <w:color w:val="000000" w:themeColor="text1"/>
+        </w:rPr>
+      </w:pPr>
+      <w:r>
+        <w:rPr>
+          <w:color w:val="000000" w:themeColor="text1"/>
+        </w:rPr>
+        <w:t xml:space="preserve">To calculate the percent PA coverage by mountain range, </w:t>
+      </w:r>
+      <w:r>
+        <w:rPr>
+          <w:color w:val="000000" w:themeColor="text1"/>
+        </w:rPr>
+        <w:t>for</w:t>
+      </w:r>
+      <w:r>
+        <w:rPr>
+          <w:color w:val="000000" w:themeColor="text1"/>
+        </w:rPr>
+        <w:t xml:space="preserve"> each KBA,</w:t>
+      </w:r>
+      <w:r>
+        <w:rPr>
+          <w:color w:val="000000" w:themeColor="text1"/>
+        </w:rPr>
+        <w:t xml:space="preserve"> we save the area of the union between the polygon with the earliest year for that KBA, and all protected areas it overlaps with. For any additional year, if the remaining area of the protected area is greater than 2%, the additional area overlap is calculated </w:t>
+      </w:r>
+      <w:r>
+        <w:rPr>
+          <w:color w:val="000000" w:themeColor="text1"/>
+        </w:rPr>
+        <w:t xml:space="preserve">for each successive year. </w:t>
+      </w:r>
+    </w:p>
+    <w:p>
+      <w:pPr>
+        <w:rPr>
+          <w:color w:val="000000" w:themeColor="text1"/>
+        </w:rPr>
+      </w:pPr>
+    </w:p>
+    <w:p>
+      <w:pPr>
+        <w:rPr>
+          <w:color w:val="000000" w:themeColor="text1"/>
+        </w:rPr>
+      </w:pPr>
+      <w:r>
+        <w:rPr>
+          <w:color w:val="000000" w:themeColor="text1"/>
+        </w:rPr>
+        <w:t xml:space="preserve">For KBA polygons without an assigned status year, a random year was assigned using either a random year from the other polygons of the same KBA, or if none of those have a year, a random year after 1986 was selected. </w:t>
+      </w:r>
+    </w:p>
+    <w:p>
+      <w:pPr>
+        <w:rPr>
+          <w:color w:val="000000" w:themeColor="text1"/>
+        </w:rPr>
+      </w:pPr>
+    </w:p>
+    <w:p>
+      <w:pPr>
+        <w:rPr>
+          <w:color w:val="000000" w:themeColor="text1"/>
+        </w:rPr>
+      </w:pPr>
+      <w:r>
+        <w:rPr>
+          <w:color w:val="000000" w:themeColor="text1"/>
+        </w:rPr>
+        <w:t>The resulting dataset includes a row for each available year of each mountainous KBA</w:t>
+      </w:r>
+      <w:r>
+        <w:rPr>
+          <w:color w:val="000000" w:themeColor="text1"/>
+        </w:rPr>
+        <w:t xml:space="preserve"> and the following information: </w:t>
+      </w:r>
+    </w:p>
+    <w:p>
+      <w:pPr>
+        <w:rPr>
+          <w:color w:val="000000" w:themeColor="text1"/>
+        </w:rPr>
+      </w:pPr>
+    </w:p>
+    <w:tbl>
+      <w:tblPr>
+        <w:tblStyle w:val="TableGrid"/>
+        <w:tblW w:w="10506" w:type="dxa"/>
+        <w:tblInd w:w="-5" w:type="dxa"/>
+        <w:tblLook w:val="04A0" w:firstRow="1" w:lastRow="0" w:firstColumn="1" w:lastColumn="0" w:noHBand="0" w:noVBand="1"/>
+      </w:tblPr>
+      <w:tblGrid>
+        <w:gridCol w:w="1511"/>
+        <w:gridCol w:w="1310"/>
+        <w:gridCol w:w="2009"/>
+        <w:gridCol w:w="1559"/>
+        <w:gridCol w:w="1383"/>
+        <w:gridCol w:w="1536"/>
+        <w:gridCol w:w="1198"/>
+      </w:tblGrid>
+      <w:tr>
+        <w:trPr>
+          <w:trHeight w:val="570"/>
+        </w:trPr>
+        <w:tc>
+          <w:tcPr>
+            <w:tcW w:w="1511" w:type="dxa"/>
+          </w:tcPr>
+          <w:p>
+            <w:pPr>
+              <w:rPr>
+                <w:b/>
+                <w:color w:val="000000" w:themeColor="text1"/>
+              </w:rPr>
+            </w:pPr>
+            <w:r>
+              <w:rPr>
+                <w:b/>
+                <w:color w:val="000000" w:themeColor="text1"/>
+              </w:rPr>
+              <w:t>Column Name</w:t>
+            </w:r>
+          </w:p>
+        </w:tc>
+        <w:tc>
+          <w:tcPr>
+            <w:tcW w:w="1310" w:type="dxa"/>
+          </w:tcPr>
+          <w:p>
+            <w:pPr>
+              <w:rPr>
+                <w:b/>
+                <w:color w:val="000000" w:themeColor="text1"/>
+              </w:rPr>
+            </w:pPr>
+            <w:proofErr w:type="spellStart"/>
+            <w:r>
+              <w:rPr>
+                <w:b/>
+                <w:color w:val="000000" w:themeColor="text1"/>
+              </w:rPr>
+              <w:t>SitRecID</w:t>
+            </w:r>
+            <w:proofErr w:type="spellEnd"/>
+          </w:p>
+        </w:tc>
+        <w:tc>
+          <w:tcPr>
+            <w:tcW w:w="2009" w:type="dxa"/>
+          </w:tcPr>
+          <w:p>
+            <w:pPr>
+              <w:rPr>
+                <w:b/>
+                <w:color w:val="000000" w:themeColor="text1"/>
+              </w:rPr>
+            </w:pPr>
+            <w:proofErr w:type="spellStart"/>
+            <w:r>
+              <w:rPr>
+                <w:b/>
+                <w:color w:val="000000" w:themeColor="text1"/>
+              </w:rPr>
+              <w:t>kba</w:t>
+            </w:r>
+            <w:proofErr w:type="spellEnd"/>
+          </w:p>
+        </w:tc>
+        <w:tc>
+          <w:tcPr>
+            <w:tcW w:w="1559" w:type="dxa"/>
+          </w:tcPr>
+          <w:p>
+            <w:pPr>
+              <w:rPr>
+                <w:b/>
+                <w:color w:val="000000" w:themeColor="text1"/>
+              </w:rPr>
+            </w:pPr>
+            <w:proofErr w:type="spellStart"/>
+            <w:r>
+              <w:rPr>
+                <w:b/>
+                <w:color w:val="000000" w:themeColor="text1"/>
+              </w:rPr>
+              <w:t>ovl</w:t>
+            </w:r>
+            <w:proofErr w:type="spellEnd"/>
+          </w:p>
+        </w:tc>
+        <w:tc>
+          <w:tcPr>
+            <w:tcW w:w="1383" w:type="dxa"/>
+          </w:tcPr>
+          <w:p>
+            <w:pPr>
+              <w:rPr>
+                <w:b/>
+                <w:color w:val="000000" w:themeColor="text1"/>
+              </w:rPr>
+            </w:pPr>
+            <w:r>
+              <w:rPr>
+                <w:b/>
+                <w:color w:val="000000" w:themeColor="text1"/>
+              </w:rPr>
+              <w:t>year</w:t>
+            </w:r>
+          </w:p>
+        </w:tc>
+        <w:tc>
+          <w:tcPr>
+            <w:tcW w:w="1536" w:type="dxa"/>
+          </w:tcPr>
+          <w:p>
+            <w:pPr>
+              <w:rPr>
+                <w:b/>
+                <w:color w:val="000000" w:themeColor="text1"/>
+              </w:rPr>
+            </w:pPr>
+            <w:r>
+              <w:rPr>
+                <w:b/>
+                <w:color w:val="000000" w:themeColor="text1"/>
+              </w:rPr>
+              <w:t>random</w:t>
+            </w:r>
+          </w:p>
+        </w:tc>
+        <w:tc>
+          <w:tcPr>
+            <w:tcW w:w="1198" w:type="dxa"/>
+          </w:tcPr>
+          <w:p>
+            <w:pPr>
+              <w:rPr>
+                <w:b/>
+                <w:color w:val="000000" w:themeColor="text1"/>
+              </w:rPr>
+            </w:pPr>
+            <w:proofErr w:type="spellStart"/>
+            <w:r>
+              <w:rPr>
+                <w:b/>
+                <w:color w:val="000000" w:themeColor="text1"/>
+              </w:rPr>
+              <w:t>nPAs</w:t>
+            </w:r>
+            <w:proofErr w:type="spellEnd"/>
+          </w:p>
+        </w:tc>
+      </w:tr>
+      <w:tr>
+        <w:trPr>
+          <w:trHeight w:val="1723"/>
+        </w:trPr>
+        <w:tc>
+          <w:tcPr>
+            <w:tcW w:w="1511" w:type="dxa"/>
+          </w:tcPr>
+          <w:p>
+            <w:pPr>
+              <w:rPr>
+                <w:b/>
+                <w:color w:val="000000" w:themeColor="text1"/>
+              </w:rPr>
+            </w:pPr>
+            <w:r>
+              <w:rPr>
+                <w:b/>
+                <w:color w:val="000000" w:themeColor="text1"/>
+              </w:rPr>
+              <w:t>Description</w:t>
+            </w:r>
+          </w:p>
+        </w:tc>
+        <w:tc>
+          <w:tcPr>
+            <w:tcW w:w="1310" w:type="dxa"/>
+          </w:tcPr>
+          <w:p>
+            <w:pPr>
+              <w:rPr>
+                <w:color w:val="000000" w:themeColor="text1"/>
+              </w:rPr>
+            </w:pPr>
+            <w:r>
+              <w:rPr>
+                <w:color w:val="000000" w:themeColor="text1"/>
+              </w:rPr>
+              <w:t>KBA ID</w:t>
+            </w:r>
+          </w:p>
+        </w:tc>
+        <w:tc>
+          <w:tcPr>
+            <w:tcW w:w="2009" w:type="dxa"/>
+          </w:tcPr>
+          <w:p>
+            <w:pPr>
+              <w:rPr>
+                <w:color w:val="000000" w:themeColor="text1"/>
+              </w:rPr>
+            </w:pPr>
+            <w:r>
+              <w:rPr>
+                <w:color w:val="000000" w:themeColor="text1"/>
+              </w:rPr>
+              <w:t>Area of KBA polygon</w:t>
+            </w:r>
+          </w:p>
+        </w:tc>
+        <w:tc>
+          <w:tcPr>
+            <w:tcW w:w="1559" w:type="dxa"/>
+          </w:tcPr>
+          <w:p>
+            <w:pPr>
+              <w:rPr>
+                <w:color w:val="000000" w:themeColor="text1"/>
+              </w:rPr>
+            </w:pPr>
+            <w:r>
+              <w:rPr>
+                <w:color w:val="000000" w:themeColor="text1"/>
+              </w:rPr>
+              <w:t>Area of KBA, PA overlap</w:t>
+            </w:r>
+          </w:p>
+        </w:tc>
+        <w:tc>
+          <w:tcPr>
+            <w:tcW w:w="1383" w:type="dxa"/>
+          </w:tcPr>
+          <w:p>
+            <w:pPr>
+              <w:rPr>
+                <w:color w:val="000000" w:themeColor="text1"/>
+              </w:rPr>
+            </w:pPr>
+            <w:r>
+              <w:rPr>
+                <w:color w:val="000000" w:themeColor="text1"/>
+              </w:rPr>
+              <w:t>Status year of the given KBA polygon</w:t>
+            </w:r>
+          </w:p>
+        </w:tc>
+        <w:tc>
+          <w:tcPr>
+            <w:tcW w:w="1536" w:type="dxa"/>
+          </w:tcPr>
+          <w:p>
+            <w:pPr>
+              <w:rPr>
+                <w:color w:val="000000" w:themeColor="text1"/>
+              </w:rPr>
+            </w:pPr>
+            <w:r>
+              <w:rPr>
+                <w:color w:val="000000" w:themeColor="text1"/>
+              </w:rPr>
+              <w:t>Indicator if the status year was randomized</w:t>
+            </w:r>
+          </w:p>
+        </w:tc>
+        <w:tc>
+          <w:tcPr>
+            <w:tcW w:w="1198" w:type="dxa"/>
+          </w:tcPr>
+          <w:p>
+            <w:pPr>
+              <w:rPr>
+                <w:color w:val="000000" w:themeColor="text1"/>
+              </w:rPr>
+            </w:pPr>
+            <w:r>
+              <w:rPr>
+                <w:color w:val="000000" w:themeColor="text1"/>
+              </w:rPr>
+              <w:t>Number of Pas that intersect with this KBA</w:t>
+            </w:r>
+          </w:p>
+        </w:tc>
+      </w:tr>
+      <w:tr>
+        <w:trPr>
+          <w:trHeight w:val="570"/>
+        </w:trPr>
+        <w:tc>
+          <w:tcPr>
+            <w:tcW w:w="1511" w:type="dxa"/>
+          </w:tcPr>
+          <w:p>
+            <w:pPr>
+              <w:rPr>
+                <w:b/>
+                <w:color w:val="000000" w:themeColor="text1"/>
+              </w:rPr>
+            </w:pPr>
+            <w:r>
+              <w:rPr>
+                <w:b/>
+                <w:color w:val="000000" w:themeColor="text1"/>
+              </w:rPr>
+              <w:t>Column Name</w:t>
+            </w:r>
+          </w:p>
+        </w:tc>
+        <w:tc>
+          <w:tcPr>
+            <w:tcW w:w="1310" w:type="dxa"/>
+          </w:tcPr>
+          <w:p>
+            <w:pPr>
+              <w:rPr>
+                <w:b/>
+                <w:color w:val="000000" w:themeColor="text1"/>
+              </w:rPr>
+            </w:pPr>
+            <w:r>
+              <w:rPr>
+                <w:b/>
+                <w:color w:val="000000" w:themeColor="text1"/>
+              </w:rPr>
+              <w:t>Domain</w:t>
+            </w:r>
+          </w:p>
+        </w:tc>
+        <w:tc>
+          <w:tcPr>
+            <w:tcW w:w="2009" w:type="dxa"/>
+          </w:tcPr>
+          <w:p>
+            <w:pPr>
+              <w:rPr>
+                <w:b/>
+                <w:color w:val="000000" w:themeColor="text1"/>
+              </w:rPr>
+            </w:pPr>
+            <w:proofErr w:type="spellStart"/>
+            <w:r>
+              <w:rPr>
+                <w:b/>
+                <w:color w:val="000000" w:themeColor="text1"/>
+              </w:rPr>
+              <w:t>range_countries</w:t>
+            </w:r>
+            <w:proofErr w:type="spellEnd"/>
+          </w:p>
+        </w:tc>
+        <w:tc>
+          <w:tcPr>
+            <w:tcW w:w="1559" w:type="dxa"/>
+          </w:tcPr>
+          <w:p>
+            <w:pPr>
+              <w:rPr>
+                <w:b/>
+                <w:color w:val="000000" w:themeColor="text1"/>
+              </w:rPr>
+            </w:pPr>
+            <w:proofErr w:type="spellStart"/>
+            <w:r>
+              <w:rPr>
+                <w:b/>
+                <w:color w:val="000000" w:themeColor="text1"/>
+              </w:rPr>
+              <w:t>RangeName</w:t>
+            </w:r>
+            <w:proofErr w:type="spellEnd"/>
+          </w:p>
+        </w:tc>
+        <w:tc>
+          <w:tcPr>
+            <w:tcW w:w="1383" w:type="dxa"/>
+          </w:tcPr>
+          <w:p>
+            <w:pPr>
+              <w:rPr>
+                <w:b/>
+                <w:color w:val="000000" w:themeColor="text1"/>
+              </w:rPr>
+            </w:pPr>
+            <w:r>
+              <w:rPr>
+                <w:b/>
+                <w:color w:val="000000" w:themeColor="text1"/>
+              </w:rPr>
+              <w:t>Country</w:t>
+            </w:r>
+          </w:p>
+        </w:tc>
+        <w:tc>
+          <w:tcPr>
+            <w:tcW w:w="1536" w:type="dxa"/>
+          </w:tcPr>
+          <w:p>
+            <w:pPr>
+              <w:rPr>
+                <w:b/>
+                <w:color w:val="000000" w:themeColor="text1"/>
+              </w:rPr>
+            </w:pPr>
+            <w:proofErr w:type="spellStart"/>
+            <w:r>
+              <w:rPr>
+                <w:b/>
+                <w:color w:val="000000" w:themeColor="text1"/>
+              </w:rPr>
+              <w:t>percPA</w:t>
+            </w:r>
+            <w:proofErr w:type="spellEnd"/>
+          </w:p>
+        </w:tc>
+        <w:tc>
+          <w:tcPr>
+            <w:tcW w:w="1198" w:type="dxa"/>
+          </w:tcPr>
+          <w:p>
+            <w:pPr>
+              <w:rPr>
+                <w:color w:val="000000" w:themeColor="text1"/>
+              </w:rPr>
+            </w:pPr>
+          </w:p>
+        </w:tc>
+      </w:tr>
+      <w:tr>
+        <w:trPr>
+          <w:trHeight w:val="1723"/>
+        </w:trPr>
+        <w:tc>
+          <w:tcPr>
+            <w:tcW w:w="1511" w:type="dxa"/>
+          </w:tcPr>
+          <w:p>
+            <w:pPr>
+              <w:rPr>
+                <w:b/>
+                <w:color w:val="000000" w:themeColor="text1"/>
+              </w:rPr>
+            </w:pPr>
+            <w:r>
+              <w:rPr>
+                <w:b/>
+                <w:color w:val="000000" w:themeColor="text1"/>
+              </w:rPr>
+              <w:lastRenderedPageBreak/>
+              <w:t>Description</w:t>
+            </w:r>
+          </w:p>
+        </w:tc>
+        <w:tc>
+          <w:tcPr>
+            <w:tcW w:w="1310" w:type="dxa"/>
+          </w:tcPr>
+          <w:p>
+            <w:pPr>
+              <w:rPr>
+                <w:color w:val="000000" w:themeColor="text1"/>
+              </w:rPr>
+            </w:pPr>
+            <w:r>
+              <w:rPr>
+                <w:color w:val="000000" w:themeColor="text1"/>
+              </w:rPr>
+              <w:t>Mountain Range ID</w:t>
+            </w:r>
+          </w:p>
+        </w:tc>
+        <w:tc>
+          <w:tcPr>
+            <w:tcW w:w="2009" w:type="dxa"/>
+          </w:tcPr>
+          <w:p>
+            <w:pPr>
+              <w:rPr>
+                <w:color w:val="000000" w:themeColor="text1"/>
+              </w:rPr>
+            </w:pPr>
+            <w:r>
+              <w:rPr>
+                <w:color w:val="000000" w:themeColor="text1"/>
+              </w:rPr>
+              <w:t>All of the ISO3 codes of the countries that overlap with the given mountain range</w:t>
+            </w:r>
+          </w:p>
+        </w:tc>
+        <w:tc>
+          <w:tcPr>
+            <w:tcW w:w="1559" w:type="dxa"/>
+          </w:tcPr>
+          <w:p>
+            <w:pPr>
+              <w:rPr>
+                <w:color w:val="000000" w:themeColor="text1"/>
+              </w:rPr>
+            </w:pPr>
+            <w:r>
+              <w:rPr>
+                <w:color w:val="000000" w:themeColor="text1"/>
+              </w:rPr>
+              <w:t>The common name for the mountain range</w:t>
+            </w:r>
+          </w:p>
+        </w:tc>
+        <w:tc>
+          <w:tcPr>
+            <w:tcW w:w="1383" w:type="dxa"/>
+          </w:tcPr>
+          <w:p>
+            <w:pPr>
+              <w:rPr>
+                <w:color w:val="000000" w:themeColor="text1"/>
+              </w:rPr>
+            </w:pPr>
+            <w:r>
+              <w:rPr>
+                <w:color w:val="000000" w:themeColor="text1"/>
+              </w:rPr>
+              <w:t>The country associated with the KBA</w:t>
+            </w:r>
+          </w:p>
+        </w:tc>
+        <w:tc>
+          <w:tcPr>
+            <w:tcW w:w="1536" w:type="dxa"/>
+          </w:tcPr>
+          <w:p>
+            <w:pPr>
+              <w:rPr>
+                <w:color w:val="000000" w:themeColor="text1"/>
+              </w:rPr>
+            </w:pPr>
+            <w:r>
+              <w:rPr>
+                <w:color w:val="000000" w:themeColor="text1"/>
+              </w:rPr>
+              <w:t>The percent coverage of this KBA by protected areas</w:t>
+            </w:r>
+          </w:p>
+        </w:tc>
+        <w:tc>
+          <w:tcPr>
+            <w:tcW w:w="1198" w:type="dxa"/>
+          </w:tcPr>
+          <w:p>
+            <w:pPr>
+              <w:rPr>
+                <w:color w:val="000000" w:themeColor="text1"/>
+              </w:rPr>
+            </w:pPr>
+          </w:p>
+        </w:tc>
+      </w:tr>
+    </w:tbl>
+    <w:p>
+      <w:pPr>
+        <w:rPr>
+          <w:color w:val="000000" w:themeColor="text1"/>
+        </w:rPr>
+      </w:pPr>
     </w:p>
     <w:p>
       <w:pPr>
@@ -334,6 +993,39 @@
 </w:document>
 </file>
 
+<file path=word/comments.xml><?xml version="1.0" encoding="utf-8"?>
+<w:comments xmlns:wpc="http://schemas.microsoft.com/office/word/2010/wordprocessingCanvas" xmlns:cx="http://schemas.microsoft.com/office/drawing/2014/chartex" xmlns:cx1="http://schemas.microsoft.com/office/drawing/2015/9/8/chartex" xmlns:cx2="http://schemas.microsoft.com/office/drawing/2015/10/21/chartex" xmlns:cx3="http://schemas.microsoft.com/office/drawing/2016/5/9/chartex" xmlns:cx4="http://schemas.microsoft.com/office/drawing/2016/5/10/chartex" xmlns:cx5="http://schemas.microsoft.com/office/drawing/2016/5/11/chartex" xmlns:cx6="http://schemas.microsoft.com/office/drawing/2016/5/12/chartex" xmlns:cx7="http://schemas.microsoft.com/office/drawing/2016/5/13/chartex" xmlns:cx8="http://schemas.microsoft.com/office/drawing/2016/5/14/chartex" xmlns:mc="http://schemas.openxmlformats.org/markup-compatibility/2006" xmlns:aink="http://schemas.microsoft.com/office/drawing/2016/ink" xmlns:am3d="http://schemas.microsoft.com/office/drawing/2017/model3d" xmlns:o="urn:schemas-microsoft-com:office:office" xmlns:r="http://schemas.openxmlformats.org/officeDocument/2006/relationships" xmlns:m="http://schemas.openxmlformats.org/officeDocument/2006/math" xmlns:v="urn:schemas-microsoft-com:vml" xmlns:wp14="http://schemas.microsoft.com/office/word/2010/wordprocessingDrawing" xmlns:wp="http://schemas.openxmlformats.org/drawingml/2006/wordprocessingDrawing" xmlns:w10="urn:schemas-microsoft-com:office:word" xmlns:w="http://schemas.openxmlformats.org/wordprocessingml/2006/main" xmlns:w14="http://schemas.microsoft.com/office/word/2010/wordml" xmlns:w15="http://schemas.microsoft.com/office/word/2012/wordml" xmlns:w16cid="http://schemas.microsoft.com/office/word/2016/wordml/cid" xmlns:w16se="http://schemas.microsoft.com/office/word/2015/wordml/symex" xmlns:wpg="http://schemas.microsoft.com/office/word/2010/wordprocessingGroup" xmlns:wpi="http://schemas.microsoft.com/office/word/2010/wordprocessingInk" xmlns:wne="http://schemas.microsoft.com/office/word/2006/wordml" xmlns:wps="http://schemas.microsoft.com/office/word/2010/wordprocessingShape" mc:Ignorable="w14 w15 w16se w16cid wp14">
+  <w:comment w:id="1" w:author="Amina Ly" w:date="2021-07-07T15:24:00Z" w:initials="AL">
+    <w:p>
+      <w:pPr>
+        <w:pStyle w:val="CommentText"/>
+      </w:pPr>
+      <w:r>
+        <w:rPr>
+          <w:rStyle w:val="CommentReference"/>
+        </w:rPr>
+        <w:annotationRef/>
+      </w:r>
+      <w:r>
+        <w:t xml:space="preserve">I know that each polygon isn’t necessarily exactly a mountain range, just the region for that range. Is there better language to use here? </w:t>
+      </w:r>
+    </w:p>
+  </w:comment>
+</w:comments>
+</file>
+
+<file path=word/commentsExtended.xml><?xml version="1.0" encoding="utf-8"?>
+<w15:commentsEx xmlns:wpc="http://schemas.microsoft.com/office/word/2010/wordprocessingCanvas" xmlns:cx="http://schemas.microsoft.com/office/drawing/2014/chartex" xmlns:cx1="http://schemas.microsoft.com/office/drawing/2015/9/8/chartex" xmlns:cx2="http://schemas.microsoft.com/office/drawing/2015/10/21/chartex" xmlns:cx3="http://schemas.microsoft.com/office/drawing/2016/5/9/chartex" xmlns:cx4="http://schemas.microsoft.com/office/drawing/2016/5/10/chartex" xmlns:cx5="http://schemas.microsoft.com/office/drawing/2016/5/11/chartex" xmlns:cx6="http://schemas.microsoft.com/office/drawing/2016/5/12/chartex" xmlns:cx7="http://schemas.microsoft.com/office/drawing/2016/5/13/chartex" xmlns:cx8="http://schemas.microsoft.com/office/drawing/2016/5/14/chartex" xmlns:mc="http://schemas.openxmlformats.org/markup-compatibility/2006" xmlns:aink="http://schemas.microsoft.com/office/drawing/2016/ink" xmlns:am3d="http://schemas.microsoft.com/office/drawing/2017/model3d" xmlns:o="urn:schemas-microsoft-com:office:office" xmlns:r="http://schemas.openxmlformats.org/officeDocument/2006/relationships" xmlns:m="http://schemas.openxmlformats.org/officeDocument/2006/math" xmlns:v="urn:schemas-microsoft-com:vml" xmlns:wp14="http://schemas.microsoft.com/office/word/2010/wordprocessingDrawing" xmlns:wp="http://schemas.openxmlformats.org/drawingml/2006/wordprocessingDrawing" xmlns:w10="urn:schemas-microsoft-com:office:word" xmlns:w="http://schemas.openxmlformats.org/wordprocessingml/2006/main" xmlns:w14="http://schemas.microsoft.com/office/word/2010/wordml" xmlns:w15="http://schemas.microsoft.com/office/word/2012/wordml" xmlns:w16cid="http://schemas.microsoft.com/office/word/2016/wordml/cid" xmlns:w16se="http://schemas.microsoft.com/office/word/2015/wordml/symex" xmlns:wpg="http://schemas.microsoft.com/office/word/2010/wordprocessingGroup" xmlns:wpi="http://schemas.microsoft.com/office/word/2010/wordprocessingInk" xmlns:wne="http://schemas.microsoft.com/office/word/2006/wordml" xmlns:wps="http://schemas.microsoft.com/office/word/2010/wordprocessingShape" mc:Ignorable="w14 w15 w16se w16cid wp14">
+  <w15:commentEx w15:paraId="39D02C70" w15:done="0"/>
+</w15:commentsEx>
+</file>
+
+<file path=word/commentsIds.xml><?xml version="1.0" encoding="utf-8"?>
+<w16cid:commentsIds xmlns:wpc="http://schemas.microsoft.com/office/word/2010/wordprocessingCanvas" xmlns:cx="http://schemas.microsoft.com/office/drawing/2014/chartex" xmlns:cx1="http://schemas.microsoft.com/office/drawing/2015/9/8/chartex" xmlns:cx2="http://schemas.microsoft.com/office/drawing/2015/10/21/chartex" xmlns:cx3="http://schemas.microsoft.com/office/drawing/2016/5/9/chartex" xmlns:cx4="http://schemas.microsoft.com/office/drawing/2016/5/10/chartex" xmlns:cx5="http://schemas.microsoft.com/office/drawing/2016/5/11/chartex" xmlns:cx6="http://schemas.microsoft.com/office/drawing/2016/5/12/chartex" xmlns:cx7="http://schemas.microsoft.com/office/drawing/2016/5/13/chartex" xmlns:cx8="http://schemas.microsoft.com/office/drawing/2016/5/14/chartex" xmlns:mc="http://schemas.openxmlformats.org/markup-compatibility/2006" xmlns:aink="http://schemas.microsoft.com/office/drawing/2016/ink" xmlns:am3d="http://schemas.microsoft.com/office/drawing/2017/model3d" xmlns:o="urn:schemas-microsoft-com:office:office" xmlns:r="http://schemas.openxmlformats.org/officeDocument/2006/relationships" xmlns:m="http://schemas.openxmlformats.org/officeDocument/2006/math" xmlns:v="urn:schemas-microsoft-com:vml" xmlns:wp14="http://schemas.microsoft.com/office/word/2010/wordprocessingDrawing" xmlns:wp="http://schemas.openxmlformats.org/drawingml/2006/wordprocessingDrawing" xmlns:w10="urn:schemas-microsoft-com:office:word" xmlns:w="http://schemas.openxmlformats.org/wordprocessingml/2006/main" xmlns:w14="http://schemas.microsoft.com/office/word/2010/wordml" xmlns:w15="http://schemas.microsoft.com/office/word/2012/wordml" xmlns:w16cid="http://schemas.microsoft.com/office/word/2016/wordml/cid" xmlns:w16se="http://schemas.microsoft.com/office/word/2015/wordml/symex" xmlns:wpg="http://schemas.microsoft.com/office/word/2010/wordprocessingGroup" xmlns:wpi="http://schemas.microsoft.com/office/word/2010/wordprocessingInk" xmlns:wne="http://schemas.microsoft.com/office/word/2006/wordml" xmlns:wps="http://schemas.microsoft.com/office/word/2010/wordprocessingShape" mc:Ignorable="w14 w15 w16se w16cid wp14">
+  <w16cid:commentId w16cid:paraId="39D02C70" w16cid:durableId="249045C4"/>
+</w16cid:commentsIds>
+</file>
+
 <file path=word/numbering.xml><?xml version="1.0" encoding="utf-8"?>
 <w:numbering xmlns:wpc="http://schemas.microsoft.com/office/word/2010/wordprocessingCanvas" xmlns:cx="http://schemas.microsoft.com/office/drawing/2014/chartex" xmlns:cx1="http://schemas.microsoft.com/office/drawing/2015/9/8/chartex" xmlns:cx2="http://schemas.microsoft.com/office/drawing/2015/10/21/chartex" xmlns:cx3="http://schemas.microsoft.com/office/drawing/2016/5/9/chartex" xmlns:cx4="http://schemas.microsoft.com/office/drawing/2016/5/10/chartex" xmlns:cx5="http://schemas.microsoft.com/office/drawing/2016/5/11/chartex" xmlns:cx6="http://schemas.microsoft.com/office/drawing/2016/5/12/chartex" xmlns:cx7="http://schemas.microsoft.com/office/drawing/2016/5/13/chartex" xmlns:cx8="http://schemas.microsoft.com/office/drawing/2016/5/14/chartex" xmlns:mc="http://schemas.openxmlformats.org/markup-compatibility/2006" xmlns:aink="http://schemas.microsoft.com/office/drawing/2016/ink" xmlns:am3d="http://schemas.microsoft.com/office/drawing/2017/model3d" xmlns:o="urn:schemas-microsoft-com:office:office" xmlns:r="http://schemas.openxmlformats.org/officeDocument/2006/relationships" xmlns:m="http://schemas.openxmlformats.org/officeDocument/2006/math" xmlns:v="urn:schemas-microsoft-com:vml" xmlns:wp14="http://schemas.microsoft.com/office/word/2010/wordprocessingDrawing" xmlns:wp="http://schemas.openxmlformats.org/drawingml/2006/wordprocessingDrawing" xmlns:w10="urn:schemas-microsoft-com:office:word" xmlns:w="http://schemas.openxmlformats.org/wordprocessingml/2006/main" xmlns:w14="http://schemas.microsoft.com/office/word/2010/wordml" xmlns:w15="http://schemas.microsoft.com/office/word/2012/wordml" xmlns:w16cid="http://schemas.microsoft.com/office/word/2016/wordml/cid" xmlns:w16se="http://schemas.microsoft.com/office/word/2015/wordml/symex" xmlns:wpg="http://schemas.microsoft.com/office/word/2010/wordprocessingGroup" xmlns:wpi="http://schemas.microsoft.com/office/word/2010/wordprocessingInk" xmlns:wne="http://schemas.microsoft.com/office/word/2006/wordml" xmlns:wps="http://schemas.microsoft.com/office/word/2010/wordprocessingShape" mc:Ignorable="w14 w15 w16se w16cid wp14">
   <w:abstractNum w:abstractNumId="0" w15:restartNumberingAfterBreak="0">
@@ -567,6 +1259,14 @@
     <w:abstractNumId w:val="0"/>
   </w:num>
 </w:numbering>
+</file>
+
+<file path=word/people.xml><?xml version="1.0" encoding="utf-8"?>
+<w15:people xmlns:wpc="http://schemas.microsoft.com/office/word/2010/wordprocessingCanvas" xmlns:cx="http://schemas.microsoft.com/office/drawing/2014/chartex" xmlns:cx1="http://schemas.microsoft.com/office/drawing/2015/9/8/chartex" xmlns:cx2="http://schemas.microsoft.com/office/drawing/2015/10/21/chartex" xmlns:cx3="http://schemas.microsoft.com/office/drawing/2016/5/9/chartex" xmlns:cx4="http://schemas.microsoft.com/office/drawing/2016/5/10/chartex" xmlns:cx5="http://schemas.microsoft.com/office/drawing/2016/5/11/chartex" xmlns:cx6="http://schemas.microsoft.com/office/drawing/2016/5/12/chartex" xmlns:cx7="http://schemas.microsoft.com/office/drawing/2016/5/13/chartex" xmlns:cx8="http://schemas.microsoft.com/office/drawing/2016/5/14/chartex" xmlns:mc="http://schemas.openxmlformats.org/markup-compatibility/2006" xmlns:aink="http://schemas.microsoft.com/office/drawing/2016/ink" xmlns:am3d="http://schemas.microsoft.com/office/drawing/2017/model3d" xmlns:o="urn:schemas-microsoft-com:office:office" xmlns:r="http://schemas.openxmlformats.org/officeDocument/2006/relationships" xmlns:m="http://schemas.openxmlformats.org/officeDocument/2006/math" xmlns:v="urn:schemas-microsoft-com:vml" xmlns:wp14="http://schemas.microsoft.com/office/word/2010/wordprocessingDrawing" xmlns:wp="http://schemas.openxmlformats.org/drawingml/2006/wordprocessingDrawing" xmlns:w10="urn:schemas-microsoft-com:office:word" xmlns:w="http://schemas.openxmlformats.org/wordprocessingml/2006/main" xmlns:w14="http://schemas.microsoft.com/office/word/2010/wordml" xmlns:w15="http://schemas.microsoft.com/office/word/2012/wordml" xmlns:w16cid="http://schemas.microsoft.com/office/word/2016/wordml/cid" xmlns:w16se="http://schemas.microsoft.com/office/word/2015/wordml/symex" xmlns:wpg="http://schemas.microsoft.com/office/word/2010/wordprocessingGroup" xmlns:wpi="http://schemas.microsoft.com/office/word/2010/wordprocessingInk" xmlns:wne="http://schemas.microsoft.com/office/word/2006/wordml" xmlns:wps="http://schemas.microsoft.com/office/word/2010/wordprocessingShape" mc:Ignorable="w14 w15 w16se w16cid wp14">
+  <w15:person w15:author="Amina Ly">
+    <w15:presenceInfo w15:providerId="AD" w15:userId="S::aminaly@stanford.edu::7af98061-30ba-4fd9-ac2c-0dc9e35d09c0"/>
+  </w15:person>
+</w15:people>
 </file>
 
 <file path=word/styles.xml><?xml version="1.0" encoding="utf-8"?>
@@ -1006,6 +1706,114 @@
     <w:basedOn w:val="DefaultParagraphFont"/>
     <w:rsid w:val="00D94F73"/>
   </w:style>
+  <w:style w:type="character" w:styleId="CommentReference">
+    <w:name w:val="annotation reference"/>
+    <w:basedOn w:val="DefaultParagraphFont"/>
+    <w:uiPriority w:val="99"/>
+    <w:semiHidden/>
+    <w:unhideWhenUsed/>
+    <w:rsid w:val="000537D0"/>
+    <w:rPr>
+      <w:sz w:val="16"/>
+      <w:szCs w:val="16"/>
+    </w:rPr>
+  </w:style>
+  <w:style w:type="paragraph" w:styleId="CommentText">
+    <w:name w:val="annotation text"/>
+    <w:basedOn w:val="Normal"/>
+    <w:link w:val="CommentTextChar"/>
+    <w:uiPriority w:val="99"/>
+    <w:semiHidden/>
+    <w:unhideWhenUsed/>
+    <w:rsid w:val="000537D0"/>
+    <w:rPr>
+      <w:sz w:val="20"/>
+      <w:szCs w:val="20"/>
+    </w:rPr>
+  </w:style>
+  <w:style w:type="character" w:customStyle="1" w:styleId="CommentTextChar">
+    <w:name w:val="Comment Text Char"/>
+    <w:basedOn w:val="DefaultParagraphFont"/>
+    <w:link w:val="CommentText"/>
+    <w:uiPriority w:val="99"/>
+    <w:semiHidden/>
+    <w:rsid w:val="000537D0"/>
+    <w:rPr>
+      <w:sz w:val="20"/>
+      <w:szCs w:val="20"/>
+    </w:rPr>
+  </w:style>
+  <w:style w:type="paragraph" w:styleId="CommentSubject">
+    <w:name w:val="annotation subject"/>
+    <w:basedOn w:val="CommentText"/>
+    <w:next w:val="CommentText"/>
+    <w:link w:val="CommentSubjectChar"/>
+    <w:uiPriority w:val="99"/>
+    <w:semiHidden/>
+    <w:unhideWhenUsed/>
+    <w:rsid w:val="000537D0"/>
+    <w:rPr>
+      <w:b/>
+      <w:bCs/>
+    </w:rPr>
+  </w:style>
+  <w:style w:type="character" w:customStyle="1" w:styleId="CommentSubjectChar">
+    <w:name w:val="Comment Subject Char"/>
+    <w:basedOn w:val="CommentTextChar"/>
+    <w:link w:val="CommentSubject"/>
+    <w:uiPriority w:val="99"/>
+    <w:semiHidden/>
+    <w:rsid w:val="000537D0"/>
+    <w:rPr>
+      <w:b/>
+      <w:bCs/>
+      <w:sz w:val="20"/>
+      <w:szCs w:val="20"/>
+    </w:rPr>
+  </w:style>
+  <w:style w:type="paragraph" w:styleId="BalloonText">
+    <w:name w:val="Balloon Text"/>
+    <w:basedOn w:val="Normal"/>
+    <w:link w:val="BalloonTextChar"/>
+    <w:uiPriority w:val="99"/>
+    <w:semiHidden/>
+    <w:unhideWhenUsed/>
+    <w:rsid w:val="000537D0"/>
+    <w:rPr>
+      <w:rFonts w:ascii="Times New Roman" w:hAnsi="Times New Roman" w:cs="Times New Roman"/>
+      <w:sz w:val="18"/>
+      <w:szCs w:val="18"/>
+    </w:rPr>
+  </w:style>
+  <w:style w:type="character" w:customStyle="1" w:styleId="BalloonTextChar">
+    <w:name w:val="Balloon Text Char"/>
+    <w:basedOn w:val="DefaultParagraphFont"/>
+    <w:link w:val="BalloonText"/>
+    <w:uiPriority w:val="99"/>
+    <w:semiHidden/>
+    <w:rsid w:val="000537D0"/>
+    <w:rPr>
+      <w:rFonts w:ascii="Times New Roman" w:hAnsi="Times New Roman" w:cs="Times New Roman"/>
+      <w:sz w:val="18"/>
+      <w:szCs w:val="18"/>
+    </w:rPr>
+  </w:style>
+  <w:style w:type="table" w:styleId="TableGrid">
+    <w:name w:val="Table Grid"/>
+    <w:basedOn w:val="TableNormal"/>
+    <w:uiPriority w:val="39"/>
+    <w:rsid w:val="005E13F2"/>
+    <w:tblPr>
+      <w:tblBorders>
+        <w:top w:val="single" w:sz="4" w:space="0" w:color="auto"/>
+        <w:left w:val="single" w:sz="4" w:space="0" w:color="auto"/>
+        <w:bottom w:val="single" w:sz="4" w:space="0" w:color="auto"/>
+        <w:right w:val="single" w:sz="4" w:space="0" w:color="auto"/>
+        <w:insideH w:val="single" w:sz="4" w:space="0" w:color="auto"/>
+        <w:insideV w:val="single" w:sz="4" w:space="0" w:color="auto"/>
+      </w:tblBorders>
+    </w:tblPr>
+  </w:style>
 </w:styles>
 </file>
 

</xml_diff>